<commit_message>
Updated Final Project files
</commit_message>
<xml_diff>
--- a/JS-Sudoku-Project/FinalProject_Arjan_Gupta.docx
+++ b/JS-Sudoku-Project/FinalProject_Arjan_Gupta.docx
@@ -1,6 +1,6 @@
 
 <file path=word/document.xml><?xml version="1.0" encoding="utf-8"?>
-<w:document xmlns:wpc="http://schemas.microsoft.com/office/word/2010/wordprocessingCanvas" xmlns:mc="http://schemas.openxmlformats.org/markup-compatibility/2006" xmlns:o="urn:schemas-microsoft-com:office:office" xmlns:r="http://schemas.openxmlformats.org/officeDocument/2006/relationships" xmlns:m="http://schemas.openxmlformats.org/officeDocument/2006/math" xmlns:v="urn:schemas-microsoft-com:vml" xmlns:wp14="http://schemas.microsoft.com/office/word/2010/wordprocessingDrawing" xmlns:wp="http://schemas.openxmlformats.org/drawingml/2006/wordprocessingDrawing" xmlns:w10="urn:schemas-microsoft-com:office:word" xmlns:w="http://schemas.openxmlformats.org/wordprocessingml/2006/main" xmlns:w14="http://schemas.microsoft.com/office/word/2010/wordml" xmlns:w15="http://schemas.microsoft.com/office/word/2012/wordml" xmlns:wpg="http://schemas.microsoft.com/office/word/2010/wordprocessingGroup" xmlns:wpi="http://schemas.microsoft.com/office/word/2010/wordprocessingInk" xmlns:wne="http://schemas.microsoft.com/office/word/2006/wordml" xmlns:wps="http://schemas.microsoft.com/office/word/2010/wordprocessingShape" mc:Ignorable="w14 w15 wp14">
+<w:document xmlns:wpc="http://schemas.microsoft.com/office/word/2010/wordprocessingCanvas" xmlns:cx="http://schemas.microsoft.com/office/drawing/2014/chartex" xmlns:cx1="http://schemas.microsoft.com/office/drawing/2015/9/8/chartex" xmlns:cx2="http://schemas.microsoft.com/office/drawing/2015/10/21/chartex" xmlns:cx3="http://schemas.microsoft.com/office/drawing/2016/5/9/chartex" xmlns:cx4="http://schemas.microsoft.com/office/drawing/2016/5/10/chartex" xmlns:cx5="http://schemas.microsoft.com/office/drawing/2016/5/11/chartex" xmlns:cx6="http://schemas.microsoft.com/office/drawing/2016/5/12/chartex" xmlns:cx7="http://schemas.microsoft.com/office/drawing/2016/5/13/chartex" xmlns:cx8="http://schemas.microsoft.com/office/drawing/2016/5/14/chartex" xmlns:mc="http://schemas.openxmlformats.org/markup-compatibility/2006" xmlns:aink="http://schemas.microsoft.com/office/drawing/2016/ink" xmlns:am3d="http://schemas.microsoft.com/office/drawing/2017/model3d" xmlns:o="urn:schemas-microsoft-com:office:office" xmlns:r="http://schemas.openxmlformats.org/officeDocument/2006/relationships" xmlns:m="http://schemas.openxmlformats.org/officeDocument/2006/math" xmlns:v="urn:schemas-microsoft-com:vml" xmlns:wp14="http://schemas.microsoft.com/office/word/2010/wordprocessingDrawing" xmlns:wp="http://schemas.openxmlformats.org/drawingml/2006/wordprocessingDrawing" xmlns:w10="urn:schemas-microsoft-com:office:word" xmlns:w="http://schemas.openxmlformats.org/wordprocessingml/2006/main" xmlns:w14="http://schemas.microsoft.com/office/word/2010/wordml" xmlns:w15="http://schemas.microsoft.com/office/word/2012/wordml" xmlns:w16cid="http://schemas.microsoft.com/office/word/2016/wordml/cid" xmlns:w16se="http://schemas.microsoft.com/office/word/2015/wordml/symex" xmlns:wpg="http://schemas.microsoft.com/office/word/2010/wordprocessingGroup" xmlns:wpi="http://schemas.microsoft.com/office/word/2010/wordprocessingInk" xmlns:wne="http://schemas.microsoft.com/office/word/2006/wordml" xmlns:wps="http://schemas.microsoft.com/office/word/2010/wordprocessingShape" mc:Ignorable="w14 w15 w16se w16cid wp14">
   <w:body>
     <w:sdt>
       <w:sdtPr>
@@ -395,14 +395,6 @@
                                     </w:r>
                                   </w:sdtContent>
                                 </w:sdt>
-                                <w:r>
-                                  <w:rPr>
-                                    <w:sz w:val="36"/>
-                                    <w:szCs w:val="36"/>
-                                  </w:rPr>
-                                  <w:br/>
-                                  <w:t>2765670</w:t>
-                                </w:r>
                               </w:p>
                               <w:sdt>
                                 <w:sdtPr>
@@ -508,14 +500,6 @@
                               </w:r>
                             </w:sdtContent>
                           </w:sdt>
-                          <w:r>
-                            <w:rPr>
-                              <w:sz w:val="36"/>
-                              <w:szCs w:val="36"/>
-                            </w:rPr>
-                            <w:br/>
-                            <w:t>2765670</w:t>
-                          </w:r>
                         </w:p>
                         <w:sdt>
                           <w:sdtPr>
@@ -583,6 +567,8 @@
             <w:br w:type="page"/>
           </w:r>
         </w:p>
+        <w:bookmarkStart w:id="0" w:name="_GoBack" w:displacedByCustomXml="next"/>
+        <w:bookmarkEnd w:id="0" w:displacedByCustomXml="next"/>
       </w:sdtContent>
     </w:sdt>
     <w:p>
@@ -922,7 +908,25 @@
           <w:sz w:val="24"/>
           <w:szCs w:val="24"/>
         </w:rPr>
-        <w:t>…………………………………..Page</w:t>
+        <w:t>………………………………</w:t>
+      </w:r>
+      <w:proofErr w:type="gramStart"/>
+      <w:r>
+        <w:rPr>
+          <w:rFonts w:ascii="Times New Roman" w:hAnsi="Times New Roman" w:cs="Times New Roman"/>
+          <w:sz w:val="24"/>
+          <w:szCs w:val="24"/>
+        </w:rPr>
+        <w:t>…..</w:t>
+      </w:r>
+      <w:proofErr w:type="gramEnd"/>
+      <w:r>
+        <w:rPr>
+          <w:rFonts w:ascii="Times New Roman" w:hAnsi="Times New Roman" w:cs="Times New Roman"/>
+          <w:sz w:val="24"/>
+          <w:szCs w:val="24"/>
+        </w:rPr>
+        <w:t>Page</w:t>
       </w:r>
       <w:r>
         <w:rPr>
@@ -951,6 +955,7 @@
           <w:szCs w:val="24"/>
         </w:rPr>
       </w:pPr>
+      <w:proofErr w:type="gramStart"/>
       <w:r>
         <w:rPr>
           <w:rFonts w:ascii="Times New Roman" w:hAnsi="Times New Roman" w:cs="Times New Roman"/>
@@ -959,6 +964,7 @@
         </w:rPr>
         <w:t>Resources..</w:t>
       </w:r>
+      <w:proofErr w:type="gramEnd"/>
       <w:r>
         <w:rPr>
           <w:rFonts w:ascii="Times New Roman" w:hAnsi="Times New Roman" w:cs="Times New Roman"/>
@@ -1007,71 +1013,178 @@
           <w:sz w:val="24"/>
           <w:szCs w:val="24"/>
         </w:rPr>
+        <w:t>Screenshots…</w:t>
+      </w:r>
+      <w:r>
+        <w:rPr>
+          <w:rFonts w:ascii="Times New Roman" w:hAnsi="Times New Roman" w:cs="Times New Roman"/>
+          <w:sz w:val="24"/>
+          <w:szCs w:val="24"/>
+        </w:rPr>
+        <w:t>………………………</w:t>
+      </w:r>
+      <w:r>
+        <w:rPr>
+          <w:rFonts w:ascii="Times New Roman" w:hAnsi="Times New Roman" w:cs="Times New Roman"/>
+          <w:sz w:val="24"/>
+          <w:szCs w:val="24"/>
+        </w:rPr>
+        <w:t>……………………………………………………......Page 5</w:t>
+      </w:r>
+    </w:p>
+    <w:p>
+      <w:pPr>
+        <w:rPr>
+          <w:rFonts w:ascii="Times New Roman" w:hAnsi="Times New Roman" w:cs="Times New Roman"/>
+          <w:sz w:val="24"/>
+          <w:szCs w:val="24"/>
+        </w:rPr>
+      </w:pPr>
+    </w:p>
+    <w:p>
+      <w:pPr>
+        <w:rPr>
+          <w:rFonts w:ascii="Times New Roman" w:hAnsi="Times New Roman" w:cs="Times New Roman"/>
+          <w:sz w:val="24"/>
+          <w:szCs w:val="24"/>
+        </w:rPr>
+      </w:pPr>
+      <w:r>
+        <w:rPr>
+          <w:rFonts w:ascii="Times New Roman" w:hAnsi="Times New Roman" w:cs="Times New Roman"/>
+          <w:sz w:val="24"/>
+          <w:szCs w:val="24"/>
+        </w:rPr>
+        <w:t>Code……………………………………………………………………………………</w:t>
+      </w:r>
+      <w:r>
+        <w:rPr>
+          <w:rFonts w:ascii="Times New Roman" w:hAnsi="Times New Roman" w:cs="Times New Roman"/>
+          <w:sz w:val="24"/>
+          <w:szCs w:val="24"/>
+        </w:rPr>
+        <w:t>...Appended</w:t>
+      </w:r>
+    </w:p>
+    <w:p>
+      <w:pPr>
+        <w:rPr>
+          <w:rFonts w:ascii="Times New Roman" w:hAnsi="Times New Roman" w:cs="Times New Roman"/>
+          <w:sz w:val="28"/>
+          <w:szCs w:val="28"/>
+        </w:rPr>
+      </w:pPr>
+    </w:p>
+    <w:p>
+      <w:pPr>
+        <w:rPr>
+          <w:rFonts w:ascii="Times New Roman" w:hAnsi="Times New Roman" w:cs="Times New Roman"/>
+          <w:b/>
+          <w:sz w:val="28"/>
+          <w:szCs w:val="28"/>
+          <w:u w:val="single"/>
+        </w:rPr>
+      </w:pPr>
+    </w:p>
+    <w:p>
+      <w:pPr>
+        <w:rPr>
+          <w:rFonts w:ascii="Times New Roman" w:hAnsi="Times New Roman" w:cs="Times New Roman"/>
+          <w:b/>
+          <w:sz w:val="28"/>
+          <w:szCs w:val="28"/>
+          <w:u w:val="single"/>
+        </w:rPr>
+      </w:pPr>
+    </w:p>
+    <w:p>
+      <w:pPr>
+        <w:rPr>
+          <w:rFonts w:ascii="Times New Roman" w:hAnsi="Times New Roman" w:cs="Times New Roman"/>
+          <w:b/>
+          <w:sz w:val="28"/>
+          <w:szCs w:val="28"/>
+          <w:u w:val="single"/>
+        </w:rPr>
+      </w:pPr>
+    </w:p>
+    <w:p>
+      <w:pPr>
+        <w:rPr>
+          <w:rFonts w:ascii="Times New Roman" w:hAnsi="Times New Roman" w:cs="Times New Roman"/>
+          <w:b/>
+          <w:sz w:val="28"/>
+          <w:szCs w:val="28"/>
+          <w:u w:val="single"/>
+        </w:rPr>
+      </w:pPr>
+    </w:p>
+    <w:p>
+      <w:pPr>
+        <w:rPr>
+          <w:rFonts w:ascii="Times New Roman" w:hAnsi="Times New Roman" w:cs="Times New Roman"/>
+          <w:b/>
+          <w:sz w:val="28"/>
+          <w:szCs w:val="28"/>
+          <w:u w:val="single"/>
+        </w:rPr>
+      </w:pPr>
+    </w:p>
+    <w:p>
+      <w:pPr>
+        <w:rPr>
+          <w:rFonts w:ascii="Times New Roman" w:hAnsi="Times New Roman" w:cs="Times New Roman"/>
+          <w:b/>
+          <w:sz w:val="28"/>
+          <w:szCs w:val="28"/>
+          <w:u w:val="single"/>
+        </w:rPr>
+      </w:pPr>
+    </w:p>
+    <w:p>
+      <w:pPr>
+        <w:rPr>
+          <w:rFonts w:ascii="Times New Roman" w:hAnsi="Times New Roman" w:cs="Times New Roman"/>
+          <w:b/>
+          <w:sz w:val="28"/>
+          <w:szCs w:val="28"/>
+          <w:u w:val="single"/>
+        </w:rPr>
+      </w:pPr>
+    </w:p>
+    <w:p>
+      <w:pPr>
+        <w:rPr>
+          <w:rFonts w:ascii="Times New Roman" w:hAnsi="Times New Roman" w:cs="Times New Roman"/>
+          <w:b/>
+          <w:sz w:val="28"/>
+          <w:szCs w:val="28"/>
+          <w:u w:val="single"/>
+        </w:rPr>
+      </w:pPr>
+    </w:p>
+    <w:p>
+      <w:pPr>
+        <w:rPr>
+          <w:rFonts w:ascii="Times New Roman" w:hAnsi="Times New Roman" w:cs="Times New Roman"/>
+          <w:b/>
+          <w:sz w:val="28"/>
+          <w:szCs w:val="28"/>
+          <w:u w:val="single"/>
+        </w:rPr>
+      </w:pPr>
+      <w:r>
+        <w:rPr>
+          <w:rFonts w:ascii="Times New Roman" w:hAnsi="Times New Roman" w:cs="Times New Roman"/>
+          <w:b/>
+          <w:sz w:val="28"/>
+          <w:szCs w:val="28"/>
+          <w:u w:val="single"/>
+        </w:rPr>
         <w:lastRenderedPageBreak/>
-        <w:t>Screenshots…</w:t>
-      </w:r>
-      <w:r>
-        <w:rPr>
-          <w:rFonts w:ascii="Times New Roman" w:hAnsi="Times New Roman" w:cs="Times New Roman"/>
-          <w:sz w:val="24"/>
-          <w:szCs w:val="24"/>
-        </w:rPr>
-        <w:t>………………………</w:t>
-      </w:r>
-      <w:r>
-        <w:rPr>
-          <w:rFonts w:ascii="Times New Roman" w:hAnsi="Times New Roman" w:cs="Times New Roman"/>
-          <w:sz w:val="24"/>
-          <w:szCs w:val="24"/>
-        </w:rPr>
-        <w:t>……………………………………………………......Page 5</w:t>
-      </w:r>
-    </w:p>
-    <w:p>
-      <w:pPr>
-        <w:rPr>
-          <w:rFonts w:ascii="Times New Roman" w:hAnsi="Times New Roman" w:cs="Times New Roman"/>
-          <w:sz w:val="24"/>
-          <w:szCs w:val="24"/>
-        </w:rPr>
-      </w:pPr>
-    </w:p>
-    <w:p>
-      <w:pPr>
-        <w:rPr>
-          <w:rFonts w:ascii="Times New Roman" w:hAnsi="Times New Roman" w:cs="Times New Roman"/>
-          <w:sz w:val="24"/>
-          <w:szCs w:val="24"/>
-        </w:rPr>
-      </w:pPr>
-      <w:r>
-        <w:rPr>
-          <w:rFonts w:ascii="Times New Roman" w:hAnsi="Times New Roman" w:cs="Times New Roman"/>
-          <w:sz w:val="24"/>
-          <w:szCs w:val="24"/>
-        </w:rPr>
-        <w:t>Code……………………………………………………………………………………</w:t>
-      </w:r>
-      <w:r>
-        <w:rPr>
-          <w:rFonts w:ascii="Times New Roman" w:hAnsi="Times New Roman" w:cs="Times New Roman"/>
-          <w:sz w:val="24"/>
-          <w:szCs w:val="24"/>
-        </w:rPr>
-        <w:t>...Appended</w:t>
-      </w:r>
-    </w:p>
-    <w:p>
-      <w:pPr>
-        <w:rPr>
-          <w:rFonts w:ascii="Times New Roman" w:hAnsi="Times New Roman" w:cs="Times New Roman"/>
-          <w:sz w:val="28"/>
-          <w:szCs w:val="28"/>
-        </w:rPr>
-      </w:pPr>
-    </w:p>
-    <w:p>
-      <w:pPr>
+        <w:t>Description</w:t>
+      </w:r>
+      <w:r>
         <w:rPr>
           <w:rFonts w:ascii="Times New Roman" w:hAnsi="Times New Roman" w:cs="Times New Roman"/>
           <w:b/>
@@ -1079,7 +1192,325 @@
           <w:szCs w:val="28"/>
           <w:u w:val="single"/>
         </w:rPr>
-      </w:pPr>
+        <w:t xml:space="preserve"> of Implementation</w:t>
+      </w:r>
+    </w:p>
+    <w:p>
+      <w:pPr>
+        <w:rPr>
+          <w:rFonts w:ascii="Times New Roman" w:hAnsi="Times New Roman" w:cs="Times New Roman"/>
+          <w:sz w:val="24"/>
+          <w:szCs w:val="24"/>
+          <w:u w:val="single"/>
+        </w:rPr>
+      </w:pPr>
+      <w:r>
+        <w:rPr>
+          <w:rFonts w:ascii="Times New Roman" w:hAnsi="Times New Roman" w:cs="Times New Roman"/>
+          <w:sz w:val="28"/>
+          <w:szCs w:val="28"/>
+          <w:u w:val="single"/>
+        </w:rPr>
+        <w:t>Methodology</w:t>
+      </w:r>
+      <w:r>
+        <w:rPr>
+          <w:rFonts w:ascii="Times New Roman" w:hAnsi="Times New Roman" w:cs="Times New Roman"/>
+          <w:sz w:val="28"/>
+          <w:szCs w:val="28"/>
+          <w:u w:val="single"/>
+        </w:rPr>
+        <w:t xml:space="preserve"> used to write and test program</w:t>
+      </w:r>
+    </w:p>
+    <w:p>
+      <w:pPr>
+        <w:rPr>
+          <w:rFonts w:ascii="Times New Roman" w:hAnsi="Times New Roman" w:cs="Times New Roman"/>
+          <w:sz w:val="28"/>
+          <w:szCs w:val="28"/>
+        </w:rPr>
+      </w:pPr>
+      <w:r>
+        <w:rPr>
+          <w:rFonts w:ascii="Times New Roman" w:hAnsi="Times New Roman" w:cs="Times New Roman"/>
+          <w:sz w:val="28"/>
+          <w:szCs w:val="28"/>
+        </w:rPr>
+        <w:t xml:space="preserve">I started writing this program my using a simple Notepad++ </w:t>
+      </w:r>
+      <w:r>
+        <w:rPr>
+          <w:rFonts w:ascii="Times New Roman" w:hAnsi="Times New Roman" w:cs="Times New Roman"/>
+          <w:sz w:val="28"/>
+          <w:szCs w:val="28"/>
+        </w:rPr>
+        <w:t xml:space="preserve">text </w:t>
+      </w:r>
+      <w:r>
+        <w:rPr>
+          <w:rFonts w:ascii="Times New Roman" w:hAnsi="Times New Roman" w:cs="Times New Roman"/>
+          <w:sz w:val="28"/>
+          <w:szCs w:val="28"/>
+        </w:rPr>
+        <w:t>editor on my Windows 8.1 laptop. I used the chalk.2015.1006.js file provided by Professor Andrew Gill in class as well as a Sudoku.js file created by me in an index.html file (the format for which was also provided by Professor Gill</w:t>
+      </w:r>
+      <w:r>
+        <w:rPr>
+          <w:rFonts w:ascii="Times New Roman" w:hAnsi="Times New Roman" w:cs="Times New Roman"/>
+          <w:sz w:val="28"/>
+          <w:szCs w:val="28"/>
+        </w:rPr>
+        <w:t xml:space="preserve">). </w:t>
+      </w:r>
+      <w:r>
+        <w:rPr>
+          <w:rFonts w:ascii="Times New Roman" w:hAnsi="Times New Roman" w:cs="Times New Roman"/>
+          <w:sz w:val="28"/>
+          <w:szCs w:val="28"/>
+        </w:rPr>
+        <w:t xml:space="preserve">The program was run and tested using Google Chrome and its Developer Tools Console (by pressing </w:t>
+      </w:r>
+      <w:proofErr w:type="spellStart"/>
+      <w:r>
+        <w:rPr>
+          <w:rFonts w:ascii="Times New Roman" w:hAnsi="Times New Roman" w:cs="Times New Roman"/>
+          <w:sz w:val="28"/>
+          <w:szCs w:val="28"/>
+        </w:rPr>
+        <w:t>Ctrl+Shift+I</w:t>
+      </w:r>
+      <w:proofErr w:type="spellEnd"/>
+      <w:r>
+        <w:rPr>
+          <w:rFonts w:ascii="Times New Roman" w:hAnsi="Times New Roman" w:cs="Times New Roman"/>
+          <w:sz w:val="28"/>
+          <w:szCs w:val="28"/>
+        </w:rPr>
+        <w:t xml:space="preserve">). </w:t>
+      </w:r>
+    </w:p>
+    <w:p>
+      <w:pPr>
+        <w:rPr>
+          <w:rFonts w:ascii="Times New Roman" w:hAnsi="Times New Roman" w:cs="Times New Roman"/>
+          <w:sz w:val="28"/>
+          <w:szCs w:val="28"/>
+        </w:rPr>
+      </w:pPr>
+      <w:r>
+        <w:rPr>
+          <w:rFonts w:ascii="Times New Roman" w:hAnsi="Times New Roman" w:cs="Times New Roman"/>
+          <w:sz w:val="28"/>
+          <w:szCs w:val="28"/>
+          <w:u w:val="single"/>
+        </w:rPr>
+        <w:t>High-level d</w:t>
+      </w:r>
+      <w:r>
+        <w:rPr>
+          <w:rFonts w:ascii="Times New Roman" w:hAnsi="Times New Roman" w:cs="Times New Roman"/>
+          <w:sz w:val="28"/>
+          <w:szCs w:val="28"/>
+          <w:u w:val="single"/>
+        </w:rPr>
+        <w:t>escription of Sudoku.js</w:t>
+      </w:r>
+    </w:p>
+    <w:p>
+      <w:pPr>
+        <w:rPr>
+          <w:rFonts w:ascii="Times New Roman" w:hAnsi="Times New Roman" w:cs="Times New Roman"/>
+          <w:sz w:val="28"/>
+          <w:szCs w:val="28"/>
+        </w:rPr>
+      </w:pPr>
+      <w:r>
+        <w:rPr>
+          <w:rFonts w:ascii="Times New Roman" w:hAnsi="Times New Roman" w:cs="Times New Roman"/>
+          <w:sz w:val="28"/>
+          <w:szCs w:val="28"/>
+        </w:rPr>
+        <w:t>The Sudoku.js I wrote is a well-commented file which can be found at the end of this report. The main function of the program calls a ‘</w:t>
+      </w:r>
+      <w:proofErr w:type="spellStart"/>
+      <w:r>
+        <w:rPr>
+          <w:rFonts w:ascii="Times New Roman" w:hAnsi="Times New Roman" w:cs="Times New Roman"/>
+          <w:sz w:val="28"/>
+          <w:szCs w:val="28"/>
+        </w:rPr>
+        <w:t>pzzl</w:t>
+      </w:r>
+      <w:proofErr w:type="spellEnd"/>
+      <w:r>
+        <w:rPr>
+          <w:rFonts w:ascii="Times New Roman" w:hAnsi="Times New Roman" w:cs="Times New Roman"/>
+          <w:sz w:val="28"/>
+          <w:szCs w:val="28"/>
+        </w:rPr>
+        <w:t>’ function, whic</w:t>
+      </w:r>
+      <w:r>
+        <w:rPr>
+          <w:rFonts w:ascii="Times New Roman" w:hAnsi="Times New Roman" w:cs="Times New Roman"/>
+          <w:sz w:val="28"/>
+          <w:szCs w:val="28"/>
+        </w:rPr>
+        <w:t>h has a list of example unsolved Sudoku puzzles. I have also made sure to include the web-page source for each of these unsolved puzzles, as well as each of their unique solutions (also included in the Resources section of this project), but I am confident that this Sudoku solver can solve any unsolved puzzle which is known to have a unique solution. My solver cannot handle puzzles for which there are multiple possible solutions.</w:t>
+      </w:r>
+    </w:p>
+    <w:p>
+      <w:pPr>
+        <w:rPr>
+          <w:rFonts w:ascii="Times New Roman" w:hAnsi="Times New Roman" w:cs="Times New Roman"/>
+          <w:sz w:val="28"/>
+          <w:szCs w:val="28"/>
+        </w:rPr>
+      </w:pPr>
+      <w:r>
+        <w:rPr>
+          <w:rFonts w:ascii="Times New Roman" w:hAnsi="Times New Roman" w:cs="Times New Roman"/>
+          <w:sz w:val="28"/>
+          <w:szCs w:val="28"/>
+        </w:rPr>
+        <w:t xml:space="preserve">After an example puzzle is chosen from the </w:t>
+      </w:r>
+      <w:proofErr w:type="spellStart"/>
+      <w:r>
+        <w:rPr>
+          <w:rFonts w:ascii="Times New Roman" w:hAnsi="Times New Roman" w:cs="Times New Roman"/>
+          <w:sz w:val="28"/>
+          <w:szCs w:val="28"/>
+        </w:rPr>
+        <w:t>pzzl</w:t>
+      </w:r>
+      <w:proofErr w:type="spellEnd"/>
+      <w:r>
+        <w:rPr>
+          <w:rFonts w:ascii="Times New Roman" w:hAnsi="Times New Roman" w:cs="Times New Roman"/>
+          <w:sz w:val="28"/>
+          <w:szCs w:val="28"/>
+        </w:rPr>
+        <w:t xml:space="preserve"> function (which must be done by opening the Sudoku.js file and changing the argument of the </w:t>
+      </w:r>
+      <w:proofErr w:type="spellStart"/>
+      <w:r>
+        <w:rPr>
+          <w:rFonts w:ascii="Times New Roman" w:hAnsi="Times New Roman" w:cs="Times New Roman"/>
+          <w:sz w:val="28"/>
+          <w:szCs w:val="28"/>
+        </w:rPr>
+        <w:t>pzzl</w:t>
+      </w:r>
+      <w:proofErr w:type="spellEnd"/>
+      <w:r>
+        <w:rPr>
+          <w:rFonts w:ascii="Times New Roman" w:hAnsi="Times New Roman" w:cs="Times New Roman"/>
+          <w:sz w:val="28"/>
+          <w:szCs w:val="28"/>
+        </w:rPr>
+        <w:t xml:space="preserve"> function</w:t>
+      </w:r>
+      <w:r>
+        <w:rPr>
+          <w:rFonts w:ascii="Times New Roman" w:hAnsi="Times New Roman" w:cs="Times New Roman"/>
+          <w:sz w:val="28"/>
+          <w:szCs w:val="28"/>
+        </w:rPr>
+        <w:t xml:space="preserve"> in the code</w:t>
+      </w:r>
+      <w:r>
+        <w:rPr>
+          <w:rFonts w:ascii="Times New Roman" w:hAnsi="Times New Roman" w:cs="Times New Roman"/>
+          <w:sz w:val="28"/>
+          <w:szCs w:val="28"/>
+        </w:rPr>
+        <w:t>), the main function proceeds to welcome the user to the program and displays the Sudoku that is going to be solved</w:t>
+      </w:r>
+      <w:r>
+        <w:rPr>
+          <w:rFonts w:ascii="Times New Roman" w:hAnsi="Times New Roman" w:cs="Times New Roman"/>
+          <w:sz w:val="28"/>
+          <w:szCs w:val="28"/>
+        </w:rPr>
+        <w:t>. It then says tells the user the Sudoku is being solved. The user can see the program running in Developer’s Console, if they wish to. The harder puzzles can take the solver longer to solve, so sometimes it is entertaining to watch the program do work.</w:t>
+      </w:r>
+    </w:p>
+    <w:p>
+      <w:pPr>
+        <w:rPr>
+          <w:rFonts w:ascii="Times New Roman" w:hAnsi="Times New Roman" w:cs="Times New Roman"/>
+          <w:sz w:val="28"/>
+          <w:szCs w:val="28"/>
+        </w:rPr>
+      </w:pPr>
+      <w:r>
+        <w:rPr>
+          <w:rFonts w:ascii="Times New Roman" w:hAnsi="Times New Roman" w:cs="Times New Roman"/>
+          <w:sz w:val="28"/>
+          <w:szCs w:val="28"/>
+        </w:rPr>
+        <w:t xml:space="preserve">The ‘solver’ function called by the main </w:t>
+      </w:r>
+      <w:proofErr w:type="gramStart"/>
+      <w:r>
+        <w:rPr>
+          <w:rFonts w:ascii="Times New Roman" w:hAnsi="Times New Roman" w:cs="Times New Roman"/>
+          <w:sz w:val="28"/>
+          <w:szCs w:val="28"/>
+        </w:rPr>
+        <w:t>actually does</w:t>
+      </w:r>
+      <w:proofErr w:type="gramEnd"/>
+      <w:r>
+        <w:rPr>
+          <w:rFonts w:ascii="Times New Roman" w:hAnsi="Times New Roman" w:cs="Times New Roman"/>
+          <w:sz w:val="28"/>
+          <w:szCs w:val="28"/>
+        </w:rPr>
+        <w:t xml:space="preserve"> all the solving work. In the solver function, there is a main while loop that visits all the empty positions (which are marked as zeros in the puzzle displayed), and then checks if values 1 through 9 can be placed in that empty positions in the puzzle. The program places the first value that fits in the empty spot. If no numbers 1-9 fit in the spot, the program goes back to the last empty spot (this is where the back-tracking comes in!), and tries the next possible value. This algorithm is repeated over and over until the program finds a unique solution to fill al</w:t>
+      </w:r>
+      <w:r>
+        <w:rPr>
+          <w:rFonts w:ascii="Times New Roman" w:hAnsi="Times New Roman" w:cs="Times New Roman"/>
+          <w:sz w:val="28"/>
+          <w:szCs w:val="28"/>
+        </w:rPr>
+        <w:t>l the empty spots in the puzzle</w:t>
+      </w:r>
+      <w:r>
+        <w:rPr>
+          <w:rFonts w:ascii="Times New Roman" w:hAnsi="Times New Roman" w:cs="Times New Roman"/>
+          <w:sz w:val="28"/>
+          <w:szCs w:val="28"/>
+        </w:rPr>
+        <w:t xml:space="preserve"> </w:t>
+      </w:r>
+      <w:r>
+        <w:rPr>
+          <w:rFonts w:ascii="Times New Roman" w:hAnsi="Times New Roman" w:cs="Times New Roman"/>
+          <w:sz w:val="28"/>
+          <w:szCs w:val="28"/>
+        </w:rPr>
+        <w:t>(</w:t>
+      </w:r>
+      <w:r>
+        <w:rPr>
+          <w:rFonts w:ascii="Times New Roman" w:hAnsi="Times New Roman" w:cs="Times New Roman"/>
+          <w:sz w:val="28"/>
+          <w:szCs w:val="28"/>
+        </w:rPr>
+        <w:t>I looked up a pseudocode sample on</w:t>
+      </w:r>
+      <w:r>
+        <w:rPr>
+          <w:rFonts w:ascii="Times New Roman" w:hAnsi="Times New Roman" w:cs="Times New Roman"/>
+          <w:sz w:val="28"/>
+          <w:szCs w:val="28"/>
+        </w:rPr>
+        <w:t xml:space="preserve"> Wikipedia to help me with this, refer to Resources). Finally, the solution of the puzzle is printed out.</w:t>
+      </w:r>
     </w:p>
     <w:p>
       <w:pPr>
@@ -1091,9 +1522,7 @@
           <w:u w:val="single"/>
         </w:rPr>
       </w:pPr>
-    </w:p>
-    <w:p>
-      <w:pPr>
+      <w:r>
         <w:rPr>
           <w:rFonts w:ascii="Times New Roman" w:hAnsi="Times New Roman" w:cs="Times New Roman"/>
           <w:b/>
@@ -1101,431 +1530,81 @@
           <w:szCs w:val="28"/>
           <w:u w:val="single"/>
         </w:rPr>
-      </w:pPr>
-    </w:p>
-    <w:p>
-      <w:pPr>
-        <w:rPr>
-          <w:rFonts w:ascii="Times New Roman" w:hAnsi="Times New Roman" w:cs="Times New Roman"/>
-          <w:b/>
+        <w:lastRenderedPageBreak/>
+        <w:t>Obstacles encountered</w:t>
+      </w:r>
+    </w:p>
+    <w:p>
+      <w:pPr>
+        <w:rPr>
+          <w:rFonts w:ascii="Times New Roman" w:hAnsi="Times New Roman" w:cs="Times New Roman"/>
           <w:sz w:val="28"/>
           <w:szCs w:val="28"/>
           <w:u w:val="single"/>
         </w:rPr>
       </w:pPr>
-    </w:p>
-    <w:p>
-      <w:pPr>
-        <w:rPr>
-          <w:rFonts w:ascii="Times New Roman" w:hAnsi="Times New Roman" w:cs="Times New Roman"/>
-          <w:b/>
+      <w:r>
+        <w:rPr>
+          <w:rFonts w:ascii="Times New Roman" w:hAnsi="Times New Roman" w:cs="Times New Roman"/>
           <w:sz w:val="28"/>
           <w:szCs w:val="28"/>
           <w:u w:val="single"/>
         </w:rPr>
-      </w:pPr>
-    </w:p>
-    <w:p>
-      <w:pPr>
-        <w:rPr>
-          <w:rFonts w:ascii="Times New Roman" w:hAnsi="Times New Roman" w:cs="Times New Roman"/>
-          <w:b/>
+        <w:t>Different languages were tried initially</w:t>
+      </w:r>
+    </w:p>
+    <w:p>
+      <w:pPr>
+        <w:rPr>
+          <w:rFonts w:ascii="Times New Roman" w:hAnsi="Times New Roman" w:cs="Times New Roman"/>
           <w:sz w:val="28"/>
           <w:szCs w:val="28"/>
           <w:u w:val="single"/>
         </w:rPr>
       </w:pPr>
-    </w:p>
-    <w:p>
-      <w:pPr>
-        <w:rPr>
-          <w:rFonts w:ascii="Times New Roman" w:hAnsi="Times New Roman" w:cs="Times New Roman"/>
-          <w:b/>
+      <w:r>
+        <w:rPr>
+          <w:rFonts w:ascii="Times New Roman" w:hAnsi="Times New Roman" w:cs="Times New Roman"/>
+          <w:sz w:val="24"/>
+          <w:szCs w:val="24"/>
+        </w:rPr>
+        <w:t>At first, this program was attempted in Scheme and Haskell, in that order. I came to realize that the problem was rather challenging in either of these languages just for the simple fact that it is impossible to change values in Haskell and Scheme. The problem could probably be addressed by using ‘set!’ operator in the Scheme (Racket) language, but that is not the way to do things in Racket. In fact, now that I have come to think of it, JavaScript is an amazing language for Sudoku because of its ability to change the size of arrays. However, my determination to solve this problem in a functional language has not been defeated, I aim to explore Haskell over my free time and learn a way to solve this problem in that language. I will also try to write a Sudoku solver in Python.</w:t>
+      </w:r>
+    </w:p>
+    <w:p>
+      <w:pPr>
+        <w:rPr>
+          <w:rFonts w:ascii="Times New Roman" w:hAnsi="Times New Roman" w:cs="Times New Roman"/>
           <w:sz w:val="28"/>
           <w:szCs w:val="28"/>
           <w:u w:val="single"/>
         </w:rPr>
       </w:pPr>
-    </w:p>
-    <w:p>
-      <w:pPr>
-        <w:rPr>
-          <w:rFonts w:ascii="Times New Roman" w:hAnsi="Times New Roman" w:cs="Times New Roman"/>
-          <w:b/>
+      <w:r>
+        <w:rPr>
+          <w:rFonts w:ascii="Times New Roman" w:hAnsi="Times New Roman" w:cs="Times New Roman"/>
           <w:sz w:val="28"/>
           <w:szCs w:val="28"/>
           <w:u w:val="single"/>
         </w:rPr>
-      </w:pPr>
-    </w:p>
-    <w:p>
-      <w:pPr>
-        <w:rPr>
-          <w:rFonts w:ascii="Times New Roman" w:hAnsi="Times New Roman" w:cs="Times New Roman"/>
-          <w:b/>
+        <w:t>Ma</w:t>
+      </w:r>
+      <w:r>
+        <w:rPr>
+          <w:rFonts w:ascii="Times New Roman" w:hAnsi="Times New Roman" w:cs="Times New Roman"/>
           <w:sz w:val="28"/>
           <w:szCs w:val="28"/>
           <w:u w:val="single"/>
         </w:rPr>
-      </w:pPr>
-      <w:r>
-        <w:rPr>
-          <w:rFonts w:ascii="Times New Roman" w:hAnsi="Times New Roman" w:cs="Times New Roman"/>
-          <w:b/>
+        <w:t>jor (</w:t>
+      </w:r>
+      <w:r>
+        <w:rPr>
+          <w:rFonts w:ascii="Times New Roman" w:hAnsi="Times New Roman" w:cs="Times New Roman"/>
           <w:sz w:val="28"/>
           <w:szCs w:val="28"/>
           <w:u w:val="single"/>
         </w:rPr>
-        <w:t>Description</w:t>
-      </w:r>
-      <w:r>
-        <w:rPr>
-          <w:rFonts w:ascii="Times New Roman" w:hAnsi="Times New Roman" w:cs="Times New Roman"/>
-          <w:b/>
-          <w:sz w:val="28"/>
-          <w:szCs w:val="28"/>
-          <w:u w:val="single"/>
-        </w:rPr>
-        <w:t xml:space="preserve"> of Implementation</w:t>
-      </w:r>
-    </w:p>
-    <w:p>
-      <w:pPr>
-        <w:rPr>
-          <w:rFonts w:ascii="Times New Roman" w:hAnsi="Times New Roman" w:cs="Times New Roman"/>
-          <w:sz w:val="24"/>
-          <w:szCs w:val="24"/>
-          <w:u w:val="single"/>
-        </w:rPr>
-      </w:pPr>
-      <w:r>
-        <w:rPr>
-          <w:rFonts w:ascii="Times New Roman" w:hAnsi="Times New Roman" w:cs="Times New Roman"/>
-          <w:sz w:val="28"/>
-          <w:szCs w:val="28"/>
-          <w:u w:val="single"/>
-        </w:rPr>
-        <w:t>Methodology</w:t>
-      </w:r>
-      <w:r>
-        <w:rPr>
-          <w:rFonts w:ascii="Times New Roman" w:hAnsi="Times New Roman" w:cs="Times New Roman"/>
-          <w:sz w:val="28"/>
-          <w:szCs w:val="28"/>
-          <w:u w:val="single"/>
-        </w:rPr>
-        <w:t xml:space="preserve"> used to write and test program</w:t>
-      </w:r>
-    </w:p>
-    <w:p>
-      <w:pPr>
-        <w:rPr>
-          <w:rFonts w:ascii="Times New Roman" w:hAnsi="Times New Roman" w:cs="Times New Roman"/>
-          <w:sz w:val="28"/>
-          <w:szCs w:val="28"/>
-        </w:rPr>
-      </w:pPr>
-      <w:r>
-        <w:rPr>
-          <w:rFonts w:ascii="Times New Roman" w:hAnsi="Times New Roman" w:cs="Times New Roman"/>
-          <w:sz w:val="28"/>
-          <w:szCs w:val="28"/>
-        </w:rPr>
-        <w:t xml:space="preserve">I started writing this program my using a simple Notepad++ </w:t>
-      </w:r>
-      <w:r>
-        <w:rPr>
-          <w:rFonts w:ascii="Times New Roman" w:hAnsi="Times New Roman" w:cs="Times New Roman"/>
-          <w:sz w:val="28"/>
-          <w:szCs w:val="28"/>
-        </w:rPr>
-        <w:t xml:space="preserve">text </w:t>
-      </w:r>
-      <w:r>
-        <w:rPr>
-          <w:rFonts w:ascii="Times New Roman" w:hAnsi="Times New Roman" w:cs="Times New Roman"/>
-          <w:sz w:val="28"/>
-          <w:szCs w:val="28"/>
-        </w:rPr>
-        <w:t xml:space="preserve">editor on my Windows 8.1 laptop. I used the chalk.2015.1006.js file provided </w:t>
-      </w:r>
-      <w:r>
-        <w:rPr>
-          <w:rFonts w:ascii="Times New Roman" w:hAnsi="Times New Roman" w:cs="Times New Roman"/>
-          <w:sz w:val="28"/>
-          <w:szCs w:val="28"/>
-        </w:rPr>
-        <w:lastRenderedPageBreak/>
-        <w:t>by Professor Andrew Gill in class as well as a Sudoku.js file created by me in an index.html file (the format for which was also provided by Professor Gill</w:t>
-      </w:r>
-      <w:r>
-        <w:rPr>
-          <w:rFonts w:ascii="Times New Roman" w:hAnsi="Times New Roman" w:cs="Times New Roman"/>
-          <w:sz w:val="28"/>
-          <w:szCs w:val="28"/>
-        </w:rPr>
-        <w:t xml:space="preserve">). </w:t>
-      </w:r>
-      <w:r>
-        <w:rPr>
-          <w:rFonts w:ascii="Times New Roman" w:hAnsi="Times New Roman" w:cs="Times New Roman"/>
-          <w:sz w:val="28"/>
-          <w:szCs w:val="28"/>
-        </w:rPr>
-        <w:t xml:space="preserve">The program was run and tested using Google Chrome and its Developer Tools Console (by pressing Ctrl+Shift+I). </w:t>
-      </w:r>
-    </w:p>
-    <w:p>
-      <w:pPr>
-        <w:rPr>
-          <w:rFonts w:ascii="Times New Roman" w:hAnsi="Times New Roman" w:cs="Times New Roman"/>
-          <w:sz w:val="28"/>
-          <w:szCs w:val="28"/>
-        </w:rPr>
-      </w:pPr>
-      <w:r>
-        <w:rPr>
-          <w:rFonts w:ascii="Times New Roman" w:hAnsi="Times New Roman" w:cs="Times New Roman"/>
-          <w:sz w:val="28"/>
-          <w:szCs w:val="28"/>
-          <w:u w:val="single"/>
-        </w:rPr>
-        <w:t>High-level d</w:t>
-      </w:r>
-      <w:r>
-        <w:rPr>
-          <w:rFonts w:ascii="Times New Roman" w:hAnsi="Times New Roman" w:cs="Times New Roman"/>
-          <w:sz w:val="28"/>
-          <w:szCs w:val="28"/>
-          <w:u w:val="single"/>
-        </w:rPr>
-        <w:t>escription of Sudoku.js</w:t>
-      </w:r>
-    </w:p>
-    <w:p>
-      <w:pPr>
-        <w:rPr>
-          <w:rFonts w:ascii="Times New Roman" w:hAnsi="Times New Roman" w:cs="Times New Roman"/>
-          <w:sz w:val="28"/>
-          <w:szCs w:val="28"/>
-        </w:rPr>
-      </w:pPr>
-      <w:r>
-        <w:rPr>
-          <w:rFonts w:ascii="Times New Roman" w:hAnsi="Times New Roman" w:cs="Times New Roman"/>
-          <w:sz w:val="28"/>
-          <w:szCs w:val="28"/>
-        </w:rPr>
-        <w:t>The Sudoku.js I wrote is a well-commented file which can be found at the end of this report. The main function of the program calls a ‘pzzl’ function, whic</w:t>
-      </w:r>
-      <w:r>
-        <w:rPr>
-          <w:rFonts w:ascii="Times New Roman" w:hAnsi="Times New Roman" w:cs="Times New Roman"/>
-          <w:sz w:val="28"/>
-          <w:szCs w:val="28"/>
-        </w:rPr>
-        <w:t>h has a list of example unsolved Sudoku puzzles. I have also made sure to include the web-page source for each of these unsolved puzzles, as well as each of their unique solutions (also included in the Resources section of this project), but I am confident that this Sudoku solver can solve any unsolved puzzle which is known to have a unique solution. My solver cannot handle puzzles for which there are multiple possible solutions.</w:t>
-      </w:r>
-    </w:p>
-    <w:p>
-      <w:pPr>
-        <w:rPr>
-          <w:rFonts w:ascii="Times New Roman" w:hAnsi="Times New Roman" w:cs="Times New Roman"/>
-          <w:sz w:val="28"/>
-          <w:szCs w:val="28"/>
-        </w:rPr>
-      </w:pPr>
-      <w:r>
-        <w:rPr>
-          <w:rFonts w:ascii="Times New Roman" w:hAnsi="Times New Roman" w:cs="Times New Roman"/>
-          <w:sz w:val="28"/>
-          <w:szCs w:val="28"/>
-        </w:rPr>
-        <w:t>After an example puzzle is chosen from the pzzl function (which must be done by opening the Sudoku.js file and changing the argument of the pzzl function</w:t>
-      </w:r>
-      <w:r>
-        <w:rPr>
-          <w:rFonts w:ascii="Times New Roman" w:hAnsi="Times New Roman" w:cs="Times New Roman"/>
-          <w:sz w:val="28"/>
-          <w:szCs w:val="28"/>
-        </w:rPr>
-        <w:t xml:space="preserve"> in the code</w:t>
-      </w:r>
-      <w:r>
-        <w:rPr>
-          <w:rFonts w:ascii="Times New Roman" w:hAnsi="Times New Roman" w:cs="Times New Roman"/>
-          <w:sz w:val="28"/>
-          <w:szCs w:val="28"/>
-        </w:rPr>
-        <w:t>), the main function proceeds to welcome the user to the program and displays the Sudoku that is going to be solved</w:t>
-      </w:r>
-      <w:r>
-        <w:rPr>
-          <w:rFonts w:ascii="Times New Roman" w:hAnsi="Times New Roman" w:cs="Times New Roman"/>
-          <w:sz w:val="28"/>
-          <w:szCs w:val="28"/>
-        </w:rPr>
-        <w:t>. It then says tells the user the Sudoku is being solved. The user can see the program running in Developer’s Console, if they wish to. The harder puzzles can take the solver longer to solve, so sometimes it is entertaining to watch the program do work.</w:t>
-      </w:r>
-    </w:p>
-    <w:p>
-      <w:pPr>
-        <w:rPr>
-          <w:rFonts w:ascii="Times New Roman" w:hAnsi="Times New Roman" w:cs="Times New Roman"/>
-          <w:sz w:val="28"/>
-          <w:szCs w:val="28"/>
-        </w:rPr>
-      </w:pPr>
-      <w:r>
-        <w:rPr>
-          <w:rFonts w:ascii="Times New Roman" w:hAnsi="Times New Roman" w:cs="Times New Roman"/>
-          <w:sz w:val="28"/>
-          <w:szCs w:val="28"/>
-        </w:rPr>
-        <w:t xml:space="preserve">The ‘solver’ function called by the main actually does all the solving work. In the solver function, there is a main while loop that visits all the </w:t>
-      </w:r>
-      <w:r>
-        <w:rPr>
-          <w:rFonts w:ascii="Times New Roman" w:hAnsi="Times New Roman" w:cs="Times New Roman"/>
-          <w:sz w:val="28"/>
-          <w:szCs w:val="28"/>
-        </w:rPr>
-        <w:lastRenderedPageBreak/>
-        <w:t>empty positions (which are marked as zeros in the puzzle displayed), and then checks if values 1 through 9 can be placed in that empty positions in the puzzle. The program places the first value that fits in the empty spot. If no numbers 1-9 fit in the spot, the program goes back to the last empty spot (this is where the back-tracking comes in!), and tries the next possible value. This algorithm is repeated over and over until the program finds a unique solution to fill al</w:t>
-      </w:r>
-      <w:r>
-        <w:rPr>
-          <w:rFonts w:ascii="Times New Roman" w:hAnsi="Times New Roman" w:cs="Times New Roman"/>
-          <w:sz w:val="28"/>
-          <w:szCs w:val="28"/>
-        </w:rPr>
-        <w:t>l the empty spots in the puzzle</w:t>
-      </w:r>
-      <w:r>
-        <w:rPr>
-          <w:rFonts w:ascii="Times New Roman" w:hAnsi="Times New Roman" w:cs="Times New Roman"/>
-          <w:sz w:val="28"/>
-          <w:szCs w:val="28"/>
-        </w:rPr>
-        <w:t xml:space="preserve"> </w:t>
-      </w:r>
-      <w:r>
-        <w:rPr>
-          <w:rFonts w:ascii="Times New Roman" w:hAnsi="Times New Roman" w:cs="Times New Roman"/>
-          <w:sz w:val="28"/>
-          <w:szCs w:val="28"/>
-        </w:rPr>
-        <w:t>(</w:t>
-      </w:r>
-      <w:r>
-        <w:rPr>
-          <w:rFonts w:ascii="Times New Roman" w:hAnsi="Times New Roman" w:cs="Times New Roman"/>
-          <w:sz w:val="28"/>
-          <w:szCs w:val="28"/>
-        </w:rPr>
-        <w:t>I looked up a pseudocode sample on</w:t>
-      </w:r>
-      <w:r>
-        <w:rPr>
-          <w:rFonts w:ascii="Times New Roman" w:hAnsi="Times New Roman" w:cs="Times New Roman"/>
-          <w:sz w:val="28"/>
-          <w:szCs w:val="28"/>
-        </w:rPr>
-        <w:t xml:space="preserve"> Wikipedia to help me with this, refer to Resources). Finally, the solution of the puzzle is printed out.</w:t>
-      </w:r>
-    </w:p>
-    <w:p>
-      <w:pPr>
-        <w:rPr>
-          <w:rFonts w:ascii="Times New Roman" w:hAnsi="Times New Roman" w:cs="Times New Roman"/>
-          <w:b/>
-          <w:sz w:val="28"/>
-          <w:szCs w:val="28"/>
-          <w:u w:val="single"/>
-        </w:rPr>
-      </w:pPr>
-      <w:r>
-        <w:rPr>
-          <w:rFonts w:ascii="Times New Roman" w:hAnsi="Times New Roman" w:cs="Times New Roman"/>
-          <w:b/>
-          <w:sz w:val="28"/>
-          <w:szCs w:val="28"/>
-          <w:u w:val="single"/>
-        </w:rPr>
-        <w:t>Obstacles encountered</w:t>
-      </w:r>
-    </w:p>
-    <w:p>
-      <w:pPr>
-        <w:rPr>
-          <w:rFonts w:ascii="Times New Roman" w:hAnsi="Times New Roman" w:cs="Times New Roman"/>
-          <w:sz w:val="28"/>
-          <w:szCs w:val="28"/>
-          <w:u w:val="single"/>
-        </w:rPr>
-      </w:pPr>
-      <w:r>
-        <w:rPr>
-          <w:rFonts w:ascii="Times New Roman" w:hAnsi="Times New Roman" w:cs="Times New Roman"/>
-          <w:sz w:val="28"/>
-          <w:szCs w:val="28"/>
-          <w:u w:val="single"/>
-        </w:rPr>
-        <w:t>Different languages were tried initially</w:t>
-      </w:r>
-    </w:p>
-    <w:p>
-      <w:pPr>
-        <w:rPr>
-          <w:rFonts w:ascii="Times New Roman" w:hAnsi="Times New Roman" w:cs="Times New Roman"/>
-          <w:sz w:val="28"/>
-          <w:szCs w:val="28"/>
-          <w:u w:val="single"/>
-        </w:rPr>
-      </w:pPr>
-      <w:r>
-        <w:rPr>
-          <w:rFonts w:ascii="Times New Roman" w:hAnsi="Times New Roman" w:cs="Times New Roman"/>
-          <w:sz w:val="24"/>
-          <w:szCs w:val="24"/>
-        </w:rPr>
-        <w:t>At first, this program was attempted in Scheme and Haskell, in that order. I came to realize that the problem was rather challenging in either of these languages just for the simple fact that it is impossible to change values in Haskell and Scheme. The problem could probably be addressed by using ‘set!’ operator in the Scheme (Racket) language, but that is not the way to do things in Racket. In fact, now that I have come to think of it, JavaScript is an amazing language for Sudoku because of its ability to change the size of arrays. However, my determination to solve this problem in a functional language has not been defeated, I aim to explore Haskell over my free time and learn a way to solve this problem in that language. I will also try to write a Sudoku solver in Python.</w:t>
-      </w:r>
-    </w:p>
-    <w:p>
-      <w:pPr>
-        <w:rPr>
-          <w:rFonts w:ascii="Times New Roman" w:hAnsi="Times New Roman" w:cs="Times New Roman"/>
-          <w:sz w:val="28"/>
-          <w:szCs w:val="28"/>
-          <w:u w:val="single"/>
-        </w:rPr>
-      </w:pPr>
-      <w:r>
-        <w:rPr>
-          <w:rFonts w:ascii="Times New Roman" w:hAnsi="Times New Roman" w:cs="Times New Roman"/>
-          <w:sz w:val="28"/>
-          <w:szCs w:val="28"/>
-          <w:u w:val="single"/>
-        </w:rPr>
-        <w:t>Ma</w:t>
-      </w:r>
-      <w:r>
-        <w:rPr>
-          <w:rFonts w:ascii="Times New Roman" w:hAnsi="Times New Roman" w:cs="Times New Roman"/>
-          <w:sz w:val="28"/>
-          <w:szCs w:val="28"/>
-          <w:u w:val="single"/>
-        </w:rPr>
-        <w:t>jor (</w:t>
-      </w:r>
-      <w:r>
-        <w:rPr>
-          <w:rFonts w:ascii="Times New Roman" w:hAnsi="Times New Roman" w:cs="Times New Roman"/>
-          <w:sz w:val="28"/>
-          <w:szCs w:val="28"/>
-          <w:u w:val="single"/>
-        </w:rPr>
         <w:t>minor?) bug was encountered</w:t>
       </w:r>
     </w:p>
@@ -1543,7 +1622,6 @@
           <w:sz w:val="24"/>
           <w:szCs w:val="24"/>
         </w:rPr>
-        <w:lastRenderedPageBreak/>
         <w:t>One very frustrati</w:t>
       </w:r>
       <w:r>
@@ -2238,6 +2316,7 @@
           <w:szCs w:val="28"/>
           <w:u w:val="single"/>
         </w:rPr>
+        <w:lastRenderedPageBreak/>
         <w:t>Screenshots</w:t>
       </w:r>
       <w:r>
@@ -2268,7 +2347,6 @@
           <w:szCs w:val="28"/>
           <w:u w:val="single"/>
         </w:rPr>
-        <w:lastRenderedPageBreak/>
         <w:drawing>
           <wp:inline distT="0" distB="0" distL="0" distR="0" wp14:anchorId="2497D480" wp14:editId="22EC4F3A">
             <wp:extent cx="4914900" cy="7628378"/>
@@ -2352,7 +2430,6 @@
           <w:sz w:val="28"/>
           <w:szCs w:val="28"/>
         </w:rPr>
-        <w:lastRenderedPageBreak/>
         <w:drawing>
           <wp:inline distT="0" distB="0" distL="0" distR="0" wp14:anchorId="04B70BB8" wp14:editId="0E5274A9">
             <wp:extent cx="4705350" cy="7895590"/>
@@ -2436,7 +2513,6 @@
           <w:sz w:val="28"/>
           <w:szCs w:val="28"/>
         </w:rPr>
-        <w:lastRenderedPageBreak/>
         <w:drawing>
           <wp:inline distT="0" distB="0" distL="0" distR="0" wp14:anchorId="5DD4A438" wp14:editId="47B740D2">
             <wp:extent cx="4848225" cy="7872095"/>
@@ -2520,7 +2596,6 @@
           <w:sz w:val="28"/>
           <w:szCs w:val="28"/>
         </w:rPr>
-        <w:lastRenderedPageBreak/>
         <w:drawing>
           <wp:inline distT="0" distB="0" distL="0" distR="0" wp14:anchorId="7212D9FD" wp14:editId="5ABCF5FD">
             <wp:extent cx="4868883" cy="7872730"/>
@@ -2570,8 +2645,6 @@
           </wp:inline>
         </w:drawing>
       </w:r>
-      <w:bookmarkStart w:id="0" w:name="_GoBack"/>
-      <w:bookmarkEnd w:id="0"/>
     </w:p>
     <w:sectPr>
       <w:headerReference w:type="default" r:id="rId12"/>
@@ -2587,7 +2660,7 @@
 </file>
 
 <file path=word/endnotes.xml><?xml version="1.0" encoding="utf-8"?>
-<w:endnotes xmlns:wpc="http://schemas.microsoft.com/office/word/2010/wordprocessingCanvas" xmlns:mc="http://schemas.openxmlformats.org/markup-compatibility/2006" xmlns:o="urn:schemas-microsoft-com:office:office" xmlns:r="http://schemas.openxmlformats.org/officeDocument/2006/relationships" xmlns:m="http://schemas.openxmlformats.org/officeDocument/2006/math" xmlns:v="urn:schemas-microsoft-com:vml" xmlns:wp14="http://schemas.microsoft.com/office/word/2010/wordprocessingDrawing" xmlns:wp="http://schemas.openxmlformats.org/drawingml/2006/wordprocessingDrawing" xmlns:w10="urn:schemas-microsoft-com:office:word" xmlns:w="http://schemas.openxmlformats.org/wordprocessingml/2006/main" xmlns:w14="http://schemas.microsoft.com/office/word/2010/wordml" xmlns:w15="http://schemas.microsoft.com/office/word/2012/wordml" xmlns:wpg="http://schemas.microsoft.com/office/word/2010/wordprocessingGroup" xmlns:wpi="http://schemas.microsoft.com/office/word/2010/wordprocessingInk" xmlns:wne="http://schemas.microsoft.com/office/word/2006/wordml" xmlns:wps="http://schemas.microsoft.com/office/word/2010/wordprocessingShape" mc:Ignorable="w14 w15 wp14">
+<w:endnotes xmlns:wpc="http://schemas.microsoft.com/office/word/2010/wordprocessingCanvas" xmlns:cx="http://schemas.microsoft.com/office/drawing/2014/chartex" xmlns:cx1="http://schemas.microsoft.com/office/drawing/2015/9/8/chartex" xmlns:cx2="http://schemas.microsoft.com/office/drawing/2015/10/21/chartex" xmlns:cx3="http://schemas.microsoft.com/office/drawing/2016/5/9/chartex" xmlns:cx4="http://schemas.microsoft.com/office/drawing/2016/5/10/chartex" xmlns:cx5="http://schemas.microsoft.com/office/drawing/2016/5/11/chartex" xmlns:cx6="http://schemas.microsoft.com/office/drawing/2016/5/12/chartex" xmlns:cx7="http://schemas.microsoft.com/office/drawing/2016/5/13/chartex" xmlns:cx8="http://schemas.microsoft.com/office/drawing/2016/5/14/chartex" xmlns:mc="http://schemas.openxmlformats.org/markup-compatibility/2006" xmlns:aink="http://schemas.microsoft.com/office/drawing/2016/ink" xmlns:am3d="http://schemas.microsoft.com/office/drawing/2017/model3d" xmlns:o="urn:schemas-microsoft-com:office:office" xmlns:r="http://schemas.openxmlformats.org/officeDocument/2006/relationships" xmlns:m="http://schemas.openxmlformats.org/officeDocument/2006/math" xmlns:v="urn:schemas-microsoft-com:vml" xmlns:wp14="http://schemas.microsoft.com/office/word/2010/wordprocessingDrawing" xmlns:wp="http://schemas.openxmlformats.org/drawingml/2006/wordprocessingDrawing" xmlns:w10="urn:schemas-microsoft-com:office:word" xmlns:w="http://schemas.openxmlformats.org/wordprocessingml/2006/main" xmlns:w14="http://schemas.microsoft.com/office/word/2010/wordml" xmlns:w15="http://schemas.microsoft.com/office/word/2012/wordml" xmlns:w16cid="http://schemas.microsoft.com/office/word/2016/wordml/cid" xmlns:w16se="http://schemas.microsoft.com/office/word/2015/wordml/symex" xmlns:wpg="http://schemas.microsoft.com/office/word/2010/wordprocessingGroup" xmlns:wpi="http://schemas.microsoft.com/office/word/2010/wordprocessingInk" xmlns:wne="http://schemas.microsoft.com/office/word/2006/wordml" xmlns:wps="http://schemas.microsoft.com/office/word/2010/wordprocessingShape" mc:Ignorable="w14 w15 w16se w16cid wp14">
   <w:endnote w:type="separator" w:id="-1">
     <w:p>
       <w:pPr>
@@ -2612,7 +2685,7 @@
 </file>
 
 <file path=word/footnotes.xml><?xml version="1.0" encoding="utf-8"?>
-<w:footnotes xmlns:wpc="http://schemas.microsoft.com/office/word/2010/wordprocessingCanvas" xmlns:mc="http://schemas.openxmlformats.org/markup-compatibility/2006" xmlns:o="urn:schemas-microsoft-com:office:office" xmlns:r="http://schemas.openxmlformats.org/officeDocument/2006/relationships" xmlns:m="http://schemas.openxmlformats.org/officeDocument/2006/math" xmlns:v="urn:schemas-microsoft-com:vml" xmlns:wp14="http://schemas.microsoft.com/office/word/2010/wordprocessingDrawing" xmlns:wp="http://schemas.openxmlformats.org/drawingml/2006/wordprocessingDrawing" xmlns:w10="urn:schemas-microsoft-com:office:word" xmlns:w="http://schemas.openxmlformats.org/wordprocessingml/2006/main" xmlns:w14="http://schemas.microsoft.com/office/word/2010/wordml" xmlns:w15="http://schemas.microsoft.com/office/word/2012/wordml" xmlns:wpg="http://schemas.microsoft.com/office/word/2010/wordprocessingGroup" xmlns:wpi="http://schemas.microsoft.com/office/word/2010/wordprocessingInk" xmlns:wne="http://schemas.microsoft.com/office/word/2006/wordml" xmlns:wps="http://schemas.microsoft.com/office/word/2010/wordprocessingShape" mc:Ignorable="w14 w15 wp14">
+<w:footnotes xmlns:wpc="http://schemas.microsoft.com/office/word/2010/wordprocessingCanvas" xmlns:cx="http://schemas.microsoft.com/office/drawing/2014/chartex" xmlns:cx1="http://schemas.microsoft.com/office/drawing/2015/9/8/chartex" xmlns:cx2="http://schemas.microsoft.com/office/drawing/2015/10/21/chartex" xmlns:cx3="http://schemas.microsoft.com/office/drawing/2016/5/9/chartex" xmlns:cx4="http://schemas.microsoft.com/office/drawing/2016/5/10/chartex" xmlns:cx5="http://schemas.microsoft.com/office/drawing/2016/5/11/chartex" xmlns:cx6="http://schemas.microsoft.com/office/drawing/2016/5/12/chartex" xmlns:cx7="http://schemas.microsoft.com/office/drawing/2016/5/13/chartex" xmlns:cx8="http://schemas.microsoft.com/office/drawing/2016/5/14/chartex" xmlns:mc="http://schemas.openxmlformats.org/markup-compatibility/2006" xmlns:aink="http://schemas.microsoft.com/office/drawing/2016/ink" xmlns:am3d="http://schemas.microsoft.com/office/drawing/2017/model3d" xmlns:o="urn:schemas-microsoft-com:office:office" xmlns:r="http://schemas.openxmlformats.org/officeDocument/2006/relationships" xmlns:m="http://schemas.openxmlformats.org/officeDocument/2006/math" xmlns:v="urn:schemas-microsoft-com:vml" xmlns:wp14="http://schemas.microsoft.com/office/word/2010/wordprocessingDrawing" xmlns:wp="http://schemas.openxmlformats.org/drawingml/2006/wordprocessingDrawing" xmlns:w10="urn:schemas-microsoft-com:office:word" xmlns:w="http://schemas.openxmlformats.org/wordprocessingml/2006/main" xmlns:w14="http://schemas.microsoft.com/office/word/2010/wordml" xmlns:w15="http://schemas.microsoft.com/office/word/2012/wordml" xmlns:w16cid="http://schemas.microsoft.com/office/word/2016/wordml/cid" xmlns:w16se="http://schemas.microsoft.com/office/word/2015/wordml/symex" xmlns:wpg="http://schemas.microsoft.com/office/word/2010/wordprocessingGroup" xmlns:wpi="http://schemas.microsoft.com/office/word/2010/wordprocessingInk" xmlns:wne="http://schemas.microsoft.com/office/word/2006/wordml" xmlns:wps="http://schemas.microsoft.com/office/word/2010/wordprocessingShape" mc:Ignorable="w14 w15 w16se w16cid wp14">
   <w:footnote w:type="separator" w:id="-1">
     <w:p>
       <w:pPr>
@@ -2637,7 +2710,7 @@
 </file>
 
 <file path=word/header1.xml><?xml version="1.0" encoding="utf-8"?>
-<w:hdr xmlns:wpc="http://schemas.microsoft.com/office/word/2010/wordprocessingCanvas" xmlns:mc="http://schemas.openxmlformats.org/markup-compatibility/2006" xmlns:o="urn:schemas-microsoft-com:office:office" xmlns:r="http://schemas.openxmlformats.org/officeDocument/2006/relationships" xmlns:m="http://schemas.openxmlformats.org/officeDocument/2006/math" xmlns:v="urn:schemas-microsoft-com:vml" xmlns:wp14="http://schemas.microsoft.com/office/word/2010/wordprocessingDrawing" xmlns:wp="http://schemas.openxmlformats.org/drawingml/2006/wordprocessingDrawing" xmlns:w10="urn:schemas-microsoft-com:office:word" xmlns:w="http://schemas.openxmlformats.org/wordprocessingml/2006/main" xmlns:w14="http://schemas.microsoft.com/office/word/2010/wordml" xmlns:w15="http://schemas.microsoft.com/office/word/2012/wordml" xmlns:wpg="http://schemas.microsoft.com/office/word/2010/wordprocessingGroup" xmlns:wpi="http://schemas.microsoft.com/office/word/2010/wordprocessingInk" xmlns:wne="http://schemas.microsoft.com/office/word/2006/wordml" xmlns:wps="http://schemas.microsoft.com/office/word/2010/wordprocessingShape" mc:Ignorable="w14 w15 wp14">
+<w:hdr xmlns:wpc="http://schemas.microsoft.com/office/word/2010/wordprocessingCanvas" xmlns:cx="http://schemas.microsoft.com/office/drawing/2014/chartex" xmlns:cx1="http://schemas.microsoft.com/office/drawing/2015/9/8/chartex" xmlns:cx2="http://schemas.microsoft.com/office/drawing/2015/10/21/chartex" xmlns:cx3="http://schemas.microsoft.com/office/drawing/2016/5/9/chartex" xmlns:cx4="http://schemas.microsoft.com/office/drawing/2016/5/10/chartex" xmlns:cx5="http://schemas.microsoft.com/office/drawing/2016/5/11/chartex" xmlns:cx6="http://schemas.microsoft.com/office/drawing/2016/5/12/chartex" xmlns:cx7="http://schemas.microsoft.com/office/drawing/2016/5/13/chartex" xmlns:cx8="http://schemas.microsoft.com/office/drawing/2016/5/14/chartex" xmlns:mc="http://schemas.openxmlformats.org/markup-compatibility/2006" xmlns:aink="http://schemas.microsoft.com/office/drawing/2016/ink" xmlns:am3d="http://schemas.microsoft.com/office/drawing/2017/model3d" xmlns:o="urn:schemas-microsoft-com:office:office" xmlns:r="http://schemas.openxmlformats.org/officeDocument/2006/relationships" xmlns:m="http://schemas.openxmlformats.org/officeDocument/2006/math" xmlns:v="urn:schemas-microsoft-com:vml" xmlns:wp14="http://schemas.microsoft.com/office/word/2010/wordprocessingDrawing" xmlns:wp="http://schemas.openxmlformats.org/drawingml/2006/wordprocessingDrawing" xmlns:w10="urn:schemas-microsoft-com:office:word" xmlns:w="http://schemas.openxmlformats.org/wordprocessingml/2006/main" xmlns:w14="http://schemas.microsoft.com/office/word/2010/wordml" xmlns:w15="http://schemas.microsoft.com/office/word/2012/wordml" xmlns:w16cid="http://schemas.microsoft.com/office/word/2016/wordml/cid" xmlns:w16se="http://schemas.microsoft.com/office/word/2015/wordml/symex" xmlns:wpg="http://schemas.microsoft.com/office/word/2010/wordprocessingGroup" xmlns:wpi="http://schemas.microsoft.com/office/word/2010/wordprocessingInk" xmlns:wne="http://schemas.microsoft.com/office/word/2006/wordml" xmlns:wps="http://schemas.microsoft.com/office/word/2010/wordprocessingShape" mc:Ignorable="w14 w15 w16se w16cid wp14">
   <w:p>
     <w:pPr>
       <w:pStyle w:val="Header"/>
@@ -2652,20 +2725,13 @@
       <w:rPr>
         <w:rFonts w:ascii="Times New Roman" w:hAnsi="Times New Roman" w:cs="Times New Roman"/>
       </w:rPr>
-      <w:t>Name: Arjan Gupta                           KUID: 2765670</w:t>
+      <w:t xml:space="preserve">Name: Arjan Gupta                           </w:t>
     </w:r>
     <w:r>
       <w:rPr>
         <w:rFonts w:ascii="Times New Roman" w:hAnsi="Times New Roman" w:cs="Times New Roman"/>
       </w:rPr>
-      <w:tab/>
-      <w:t xml:space="preserve">   </w:t>
-    </w:r>
-    <w:r>
-      <w:rPr>
-        <w:rFonts w:ascii="Times New Roman" w:hAnsi="Times New Roman" w:cs="Times New Roman"/>
-      </w:rPr>
-      <w:t xml:space="preserve">                Course: EECS 368</w:t>
+      <w:t>Course: EECS 368</w:t>
     </w:r>
     <w:r>
       <w:rPr>
@@ -2731,7 +2797,7 @@
             <w:rFonts w:ascii="Times New Roman" w:hAnsi="Times New Roman" w:cs="Times New Roman"/>
             <w:noProof/>
           </w:rPr>
-          <w:t>7</w:t>
+          <w:t>1</w:t>
         </w:r>
         <w:r>
           <w:rPr>
@@ -2791,7 +2857,7 @@
 </file>
 
 <file path=word/numbering.xml><?xml version="1.0" encoding="utf-8"?>
-<w:numbering xmlns:wpc="http://schemas.microsoft.com/office/word/2010/wordprocessingCanvas" xmlns:mc="http://schemas.openxmlformats.org/markup-compatibility/2006" xmlns:o="urn:schemas-microsoft-com:office:office" xmlns:r="http://schemas.openxmlformats.org/officeDocument/2006/relationships" xmlns:m="http://schemas.openxmlformats.org/officeDocument/2006/math" xmlns:v="urn:schemas-microsoft-com:vml" xmlns:wp14="http://schemas.microsoft.com/office/word/2010/wordprocessingDrawing" xmlns:wp="http://schemas.openxmlformats.org/drawingml/2006/wordprocessingDrawing" xmlns:w10="urn:schemas-microsoft-com:office:word" xmlns:w="http://schemas.openxmlformats.org/wordprocessingml/2006/main" xmlns:w14="http://schemas.microsoft.com/office/word/2010/wordml" xmlns:w15="http://schemas.microsoft.com/office/word/2012/wordml" xmlns:wpg="http://schemas.microsoft.com/office/word/2010/wordprocessingGroup" xmlns:wpi="http://schemas.microsoft.com/office/word/2010/wordprocessingInk" xmlns:wne="http://schemas.microsoft.com/office/word/2006/wordml" xmlns:wps="http://schemas.microsoft.com/office/word/2010/wordprocessingShape" mc:Ignorable="w14 w15 wp14">
+<w:numbering xmlns:wpc="http://schemas.microsoft.com/office/word/2010/wordprocessingCanvas" xmlns:cx="http://schemas.microsoft.com/office/drawing/2014/chartex" xmlns:cx1="http://schemas.microsoft.com/office/drawing/2015/9/8/chartex" xmlns:cx2="http://schemas.microsoft.com/office/drawing/2015/10/21/chartex" xmlns:cx3="http://schemas.microsoft.com/office/drawing/2016/5/9/chartex" xmlns:cx4="http://schemas.microsoft.com/office/drawing/2016/5/10/chartex" xmlns:cx5="http://schemas.microsoft.com/office/drawing/2016/5/11/chartex" xmlns:cx6="http://schemas.microsoft.com/office/drawing/2016/5/12/chartex" xmlns:cx7="http://schemas.microsoft.com/office/drawing/2016/5/13/chartex" xmlns:cx8="http://schemas.microsoft.com/office/drawing/2016/5/14/chartex" xmlns:mc="http://schemas.openxmlformats.org/markup-compatibility/2006" xmlns:aink="http://schemas.microsoft.com/office/drawing/2016/ink" xmlns:am3d="http://schemas.microsoft.com/office/drawing/2017/model3d" xmlns:o="urn:schemas-microsoft-com:office:office" xmlns:r="http://schemas.openxmlformats.org/officeDocument/2006/relationships" xmlns:m="http://schemas.openxmlformats.org/officeDocument/2006/math" xmlns:v="urn:schemas-microsoft-com:vml" xmlns:wp14="http://schemas.microsoft.com/office/word/2010/wordprocessingDrawing" xmlns:wp="http://schemas.openxmlformats.org/drawingml/2006/wordprocessingDrawing" xmlns:w10="urn:schemas-microsoft-com:office:word" xmlns:w="http://schemas.openxmlformats.org/wordprocessingml/2006/main" xmlns:w14="http://schemas.microsoft.com/office/word/2010/wordml" xmlns:w15="http://schemas.microsoft.com/office/word/2012/wordml" xmlns:w16cid="http://schemas.microsoft.com/office/word/2016/wordml/cid" xmlns:w16se="http://schemas.microsoft.com/office/word/2015/wordml/symex" xmlns:wpg="http://schemas.microsoft.com/office/word/2010/wordprocessingGroup" xmlns:wpi="http://schemas.microsoft.com/office/word/2010/wordprocessingInk" xmlns:wne="http://schemas.microsoft.com/office/word/2006/wordml" xmlns:wps="http://schemas.microsoft.com/office/word/2010/wordprocessingShape" mc:Ignorable="w14 w15 w16se w16cid wp14">
   <w:abstractNum w:abstractNumId="0" w15:restartNumberingAfterBreak="0">
     <w:nsid w:val="017D3855"/>
     <w:multiLevelType w:val="hybridMultilevel"/>
@@ -5822,7 +5888,7 @@
 </file>
 
 <file path=word/styles.xml><?xml version="1.0" encoding="utf-8"?>
-<w:styles xmlns:mc="http://schemas.openxmlformats.org/markup-compatibility/2006" xmlns:r="http://schemas.openxmlformats.org/officeDocument/2006/relationships" xmlns:w="http://schemas.openxmlformats.org/wordprocessingml/2006/main" xmlns:w14="http://schemas.microsoft.com/office/word/2010/wordml" xmlns:w15="http://schemas.microsoft.com/office/word/2012/wordml" mc:Ignorable="w14 w15">
+<w:styles xmlns:mc="http://schemas.openxmlformats.org/markup-compatibility/2006" xmlns:r="http://schemas.openxmlformats.org/officeDocument/2006/relationships" xmlns:w="http://schemas.openxmlformats.org/wordprocessingml/2006/main" xmlns:w14="http://schemas.microsoft.com/office/word/2010/wordml" xmlns:w15="http://schemas.microsoft.com/office/word/2012/wordml" xmlns:w16cid="http://schemas.microsoft.com/office/word/2016/wordml/cid" xmlns:w16se="http://schemas.microsoft.com/office/word/2015/wordml/symex" mc:Ignorable="w14 w15 w16se w16cid">
   <w:docDefaults>
     <w:rPrDefault>
       <w:rPr>
@@ -5838,7 +5904,7 @@
       </w:pPr>
     </w:pPrDefault>
   </w:docDefaults>
-  <w:latentStyles w:defLockedState="0" w:defUIPriority="99" w:defSemiHidden="0" w:defUnhideWhenUsed="0" w:defQFormat="0" w:count="371">
+  <w:latentStyles w:defLockedState="0" w:defUIPriority="99" w:defSemiHidden="0" w:defUnhideWhenUsed="0" w:defQFormat="0" w:count="375">
     <w:lsdException w:name="Normal" w:uiPriority="0" w:qFormat="1"/>
     <w:lsdException w:name="heading 1" w:uiPriority="9" w:qFormat="1"/>
     <w:lsdException w:name="heading 2" w:semiHidden="1" w:uiPriority="9" w:unhideWhenUsed="1" w:qFormat="1"/>
@@ -5944,7 +6010,6 @@
     <w:lsdException w:name="HTML Sample" w:semiHidden="1" w:unhideWhenUsed="1"/>
     <w:lsdException w:name="HTML Typewriter" w:semiHidden="1" w:unhideWhenUsed="1"/>
     <w:lsdException w:name="HTML Variable" w:semiHidden="1" w:unhideWhenUsed="1"/>
-    <w:lsdException w:name="Normal Table" w:semiHidden="1" w:unhideWhenUsed="1"/>
     <w:lsdException w:name="annotation subject" w:semiHidden="1" w:unhideWhenUsed="1"/>
     <w:lsdException w:name="No List" w:semiHidden="1" w:unhideWhenUsed="1"/>
     <w:lsdException w:name="Outline List 1" w:semiHidden="1" w:unhideWhenUsed="1"/>
@@ -5988,10 +6053,8 @@
     <w:lsdException w:name="Table Elegant" w:semiHidden="1" w:unhideWhenUsed="1"/>
     <w:lsdException w:name="Table Professional" w:semiHidden="1" w:unhideWhenUsed="1"/>
     <w:lsdException w:name="Table Subtle 1" w:semiHidden="1" w:unhideWhenUsed="1"/>
-    <w:lsdException w:name="Table Subtle 2" w:semiHidden="1" w:unhideWhenUsed="1"/>
     <w:lsdException w:name="Table Web 1" w:semiHidden="1" w:unhideWhenUsed="1"/>
     <w:lsdException w:name="Table Web 2" w:semiHidden="1" w:unhideWhenUsed="1"/>
-    <w:lsdException w:name="Table Web 3" w:semiHidden="1" w:unhideWhenUsed="1"/>
     <w:lsdException w:name="Balloon Text" w:semiHidden="1" w:unhideWhenUsed="1"/>
     <w:lsdException w:name="Table Grid" w:uiPriority="39"/>
     <w:lsdException w:name="Table Theme" w:semiHidden="1" w:unhideWhenUsed="1"/>
@@ -6210,6 +6273,10 @@
     <w:lsdException w:name="List Table 5 Dark Accent 6" w:uiPriority="50"/>
     <w:lsdException w:name="List Table 6 Colorful Accent 6" w:uiPriority="51"/>
     <w:lsdException w:name="List Table 7 Colorful Accent 6" w:uiPriority="52"/>
+    <w:lsdException w:name="Mention" w:semiHidden="1" w:unhideWhenUsed="1"/>
+    <w:lsdException w:name="Smart Hyperlink" w:semiHidden="1" w:unhideWhenUsed="1"/>
+    <w:lsdException w:name="Hashtag" w:semiHidden="1" w:unhideWhenUsed="1"/>
+    <w:lsdException w:name="Unresolved Mention" w:semiHidden="1" w:unhideWhenUsed="1"/>
   </w:latentStyles>
   <w:style w:type="paragraph" w:default="1" w:styleId="Normal">
     <w:name w:val="Normal"/>

</xml_diff>